<commit_message>
Docs: - created opinion - created recension
</commit_message>
<xml_diff>
--- a/docs/DIPLOM.docx
+++ b/docs/DIPLOM.docx
@@ -1264,29 +1264,7 @@
             <w:sz w:val="28"/>
             <w:szCs w:val="28"/>
           </w:rPr>
-          <w:t>1.4 Детализация про</w:t>
-        </w:r>
-        <w:r>
-          <w:rPr>
-            <w:rStyle w:val="ac"/>
-            <w:rFonts w:ascii="Times New Roman" w:hAnsi="Times New Roman" w:cs="Times New Roman"/>
-            <w:noProof/>
-            <w:color w:val="auto"/>
-            <w:sz w:val="28"/>
-            <w:szCs w:val="28"/>
-          </w:rPr>
-          <w:t>е</w:t>
-        </w:r>
-        <w:r>
-          <w:rPr>
-            <w:rStyle w:val="ac"/>
-            <w:rFonts w:ascii="Times New Roman" w:hAnsi="Times New Roman" w:cs="Times New Roman"/>
-            <w:noProof/>
-            <w:color w:val="auto"/>
-            <w:sz w:val="28"/>
-            <w:szCs w:val="28"/>
-          </w:rPr>
-          <w:t>кта.</w:t>
+          <w:t>1.4 Детализация проекта.</w:t>
         </w:r>
         <w:r>
           <w:rPr>
@@ -4988,7 +4966,14 @@
           <w:sz w:val="28"/>
           <w:szCs w:val="28"/>
         </w:rPr>
-        <w:t xml:space="preserve">EE представляет собой набор спецификаций и соответствующей документации для языка </w:t>
+        <w:t>EE представляет собой набор спецификаций и соответствующей докумен</w:t>
+      </w:r>
+      <w:r>
+        <w:rPr>
+          <w:sz w:val="28"/>
+          <w:szCs w:val="28"/>
+        </w:rPr>
+        <w:t xml:space="preserve">тации для языка </w:t>
       </w:r>
       <w:proofErr w:type="spellStart"/>
       <w:r>
@@ -5004,7 +4989,16 @@
           <w:sz w:val="28"/>
           <w:szCs w:val="28"/>
         </w:rPr>
-        <w:t>, описывающей архитектуру серверной платформы для задач средних и крупных предприятий.</w:t>
+        <w:t>, описывающи</w:t>
+      </w:r>
+      <w:bookmarkStart w:id="5" w:name="_GoBack"/>
+      <w:bookmarkEnd w:id="5"/>
+      <w:r>
+        <w:rPr>
+          <w:sz w:val="28"/>
+          <w:szCs w:val="28"/>
+        </w:rPr>
+        <w:t>й архитектуру серверной платформы для задач средних и крупных предприятий.</w:t>
       </w:r>
     </w:p>
     <w:p>
@@ -6610,7 +6604,7 @@
           <w:lang w:val="ru-RU" w:eastAsia="en-US"/>
         </w:rPr>
       </w:pPr>
-      <w:bookmarkStart w:id="5" w:name="N100A0"/>
+      <w:bookmarkStart w:id="6" w:name="N100A0"/>
       <w:r>
         <w:rPr>
           <w:rFonts w:eastAsia="Calibri"/>
@@ -6631,7 +6625,7 @@
         </w:rPr>
         <w:t>Java</w:t>
       </w:r>
-      <w:bookmarkEnd w:id="5"/>
+      <w:bookmarkEnd w:id="6"/>
     </w:p>
     <w:p>
       <w:pPr>
@@ -6739,7 +6733,7 @@
           <w:lang w:val="ru-RU" w:eastAsia="en-US"/>
         </w:rPr>
       </w:pPr>
-      <w:bookmarkStart w:id="6" w:name="N100AA"/>
+      <w:bookmarkStart w:id="7" w:name="N100AA"/>
       <w:r>
         <w:rPr>
           <w:rFonts w:eastAsia="Calibri"/>
@@ -6750,7 +6744,7 @@
         </w:rPr>
         <w:t>Корневые ресурсы</w:t>
       </w:r>
-      <w:bookmarkEnd w:id="6"/>
+      <w:bookmarkEnd w:id="7"/>
     </w:p>
     <w:p>
       <w:pPr>
@@ -7258,7 +7252,7 @@
           <w:lang w:val="en-US" w:eastAsia="en-US"/>
         </w:rPr>
       </w:pPr>
-      <w:bookmarkStart w:id="7" w:name="N100FB"/>
+      <w:bookmarkStart w:id="8" w:name="N100FB"/>
       <w:r>
         <w:rPr>
           <w:rFonts w:eastAsia="Calibri"/>
@@ -7289,7 +7283,7 @@
         </w:rPr>
         <w:t>ресурсов</w:t>
       </w:r>
-      <w:bookmarkEnd w:id="7"/>
+      <w:bookmarkEnd w:id="8"/>
     </w:p>
     <w:p>
       <w:pPr>
@@ -8325,7 +8319,7 @@
           <w:lang w:val="en-US" w:eastAsia="en-US"/>
         </w:rPr>
       </w:pPr>
-      <w:bookmarkStart w:id="8" w:name="N10121"/>
+      <w:bookmarkStart w:id="9" w:name="N10121"/>
       <w:r>
         <w:rPr>
           <w:rFonts w:eastAsia="Calibri"/>
@@ -8376,7 +8370,7 @@
         </w:rPr>
         <w:t>ресурсов</w:t>
       </w:r>
-      <w:bookmarkEnd w:id="8"/>
+      <w:bookmarkEnd w:id="9"/>
     </w:p>
     <w:p>
       <w:pPr>
@@ -9242,7 +9236,7 @@
           <w:lang w:val="ru-RU" w:eastAsia="en-US"/>
         </w:rPr>
       </w:pPr>
-      <w:bookmarkStart w:id="9" w:name="N101E6"/>
+      <w:bookmarkStart w:id="10" w:name="N101E6"/>
       <w:r>
         <w:rPr>
           <w:rFonts w:eastAsia="Calibri"/>
@@ -9343,7 +9337,7 @@
         </w:rPr>
         <w:t>HEAD</w:t>
       </w:r>
-      <w:bookmarkEnd w:id="9"/>
+      <w:bookmarkEnd w:id="10"/>
     </w:p>
     <w:p>
       <w:pPr>
@@ -11245,7 +11239,7 @@
           <w:szCs w:val="28"/>
         </w:rPr>
       </w:pPr>
-      <w:bookmarkStart w:id="10" w:name="_Toc326322914"/>
+      <w:bookmarkStart w:id="11" w:name="_Toc326322914"/>
       <w:r>
         <w:rPr>
           <w:rFonts w:ascii="Times New Roman" w:hAnsi="Times New Roman" w:cs="Times New Roman"/>
@@ -11310,7 +11304,7 @@
         </w:rPr>
         <w:t>одель</w:t>
       </w:r>
-      <w:bookmarkEnd w:id="10"/>
+      <w:bookmarkEnd w:id="11"/>
     </w:p>
     <w:p>
       <w:pPr>
@@ -12026,7 +12020,7 @@
           <w:szCs w:val="28"/>
         </w:rPr>
       </w:pPr>
-      <w:bookmarkStart w:id="11" w:name="_Toc326322915"/>
+      <w:bookmarkStart w:id="12" w:name="_Toc326322915"/>
       <w:r>
         <w:rPr>
           <w:rFonts w:ascii="Times New Roman" w:hAnsi="Times New Roman" w:cs="Times New Roman"/>
@@ -12055,7 +12049,7 @@
         </w:rPr>
         <w:t xml:space="preserve"> Детализация проекта</w:t>
       </w:r>
-      <w:bookmarkEnd w:id="11"/>
+      <w:bookmarkEnd w:id="12"/>
     </w:p>
     <w:p>
       <w:pPr>
@@ -13084,7 +13078,7 @@
         </w:rPr>
         <w:br w:type="page"/>
       </w:r>
-      <w:bookmarkStart w:id="12" w:name="_Toc326322916"/>
+      <w:bookmarkStart w:id="13" w:name="_Toc326322916"/>
       <w:r>
         <w:rPr>
           <w:rFonts w:ascii="Times New Roman" w:hAnsi="Times New Roman" w:cs="Times New Roman"/>
@@ -13104,7 +13098,7 @@
         </w:rPr>
         <w:t>ПРАКТИЧЕСКАЯ ЧАСТЬ</w:t>
       </w:r>
-      <w:bookmarkEnd w:id="12"/>
+      <w:bookmarkEnd w:id="13"/>
     </w:p>
     <w:p>
       <w:pPr>
@@ -13124,7 +13118,7 @@
           <w:szCs w:val="28"/>
         </w:rPr>
       </w:pPr>
-      <w:bookmarkStart w:id="13" w:name="_Toc326322917"/>
+      <w:bookmarkStart w:id="14" w:name="_Toc326322917"/>
       <w:r>
         <w:rPr>
           <w:rFonts w:ascii="Times New Roman" w:hAnsi="Times New Roman" w:cs="Times New Roman"/>
@@ -13152,7 +13146,7 @@
         </w:rPr>
         <w:t xml:space="preserve"> Описание разработки практической части</w:t>
       </w:r>
-      <w:bookmarkEnd w:id="13"/>
+      <w:bookmarkEnd w:id="14"/>
       <w:r>
         <w:rPr>
           <w:rFonts w:ascii="Times New Roman" w:hAnsi="Times New Roman" w:cs="Times New Roman"/>
@@ -13353,7 +13347,6 @@
       <w:r>
         <w:rPr>
           <w:color w:val="auto"/>
-          <w:lang w:val="en-US"/>
         </w:rPr>
         <w:t>2</w:t>
       </w:r>
@@ -15572,7 +15565,6 @@
       <w:r>
         <w:rPr>
           <w:color w:val="auto"/>
-          <w:lang w:val="en-US"/>
         </w:rPr>
         <w:t>3</w:t>
       </w:r>
@@ -31533,7 +31525,6 @@
         <w:spacing w:before="360" w:after="240"/>
         <w:rPr>
           <w:color w:val="auto"/>
-          <w:lang w:val="en-US"/>
         </w:rPr>
       </w:pPr>
     </w:p>
@@ -31560,7 +31551,6 @@
       <w:r>
         <w:rPr>
           <w:color w:val="auto"/>
-          <w:lang w:val="en-US"/>
         </w:rPr>
         <w:t>4</w:t>
       </w:r>
@@ -32243,7 +32233,6 @@
       <w:r>
         <w:rPr>
           <w:color w:val="auto"/>
-          <w:lang w:val="en-US"/>
         </w:rPr>
         <w:t>5</w:t>
       </w:r>
@@ -32391,8 +32380,8 @@
           <w:szCs w:val="28"/>
         </w:rPr>
       </w:pPr>
-      <w:bookmarkStart w:id="14" w:name="_2.2_Методология_тестирования."/>
-      <w:bookmarkEnd w:id="14"/>
+      <w:bookmarkStart w:id="15" w:name="_2.2_Методология_тестирования."/>
+      <w:bookmarkEnd w:id="15"/>
       <w:r>
         <w:rPr>
           <w:rFonts w:ascii="Times New Roman" w:hAnsi="Times New Roman" w:cs="Times New Roman"/>
@@ -32469,7 +32458,7 @@
         </w:rPr>
         <w:br w:type="page"/>
       </w:r>
-      <w:bookmarkStart w:id="15" w:name="_Toc326322919"/>
+      <w:bookmarkStart w:id="16" w:name="_Toc326322919"/>
       <w:r>
         <w:rPr>
           <w:rStyle w:val="FontStyle15"/>
@@ -32498,7 +32487,7 @@
         </w:rPr>
         <w:t>ОРГАНИЗАЦИОННАЯ ЧАСТЬ</w:t>
       </w:r>
-      <w:bookmarkEnd w:id="15"/>
+      <w:bookmarkEnd w:id="16"/>
     </w:p>
     <w:p>
       <w:pPr>
@@ -32518,8 +32507,8 @@
           <w:szCs w:val="28"/>
         </w:rPr>
       </w:pPr>
-      <w:bookmarkStart w:id="16" w:name="_3.1_Перспективы_развития"/>
-      <w:bookmarkEnd w:id="16"/>
+      <w:bookmarkStart w:id="17" w:name="_3.1_Перспективы_развития"/>
+      <w:bookmarkEnd w:id="17"/>
       <w:r>
         <w:rPr>
           <w:rFonts w:ascii="Times New Roman" w:hAnsi="Times New Roman" w:cs="Times New Roman"/>
@@ -32584,7 +32573,7 @@
           <w:szCs w:val="28"/>
         </w:rPr>
       </w:pPr>
-      <w:bookmarkStart w:id="17" w:name="_Toc326322921"/>
+      <w:bookmarkStart w:id="18" w:name="_Toc326322921"/>
       <w:r>
         <w:rPr>
           <w:rFonts w:ascii="Times New Roman" w:hAnsi="Times New Roman" w:cs="Times New Roman"/>
@@ -32621,7 +32610,7 @@
         </w:rPr>
         <w:t xml:space="preserve"> Выводы</w:t>
       </w:r>
-      <w:bookmarkEnd w:id="17"/>
+      <w:bookmarkEnd w:id="18"/>
     </w:p>
     <w:p>
       <w:pPr>
@@ -32900,8 +32889,6 @@
         </w:rPr>
         <w:t xml:space="preserve"> </w:t>
       </w:r>
-      <w:bookmarkStart w:id="18" w:name="_GoBack"/>
-      <w:bookmarkEnd w:id="18"/>
       <w:r>
         <w:rPr>
           <w:color w:val="auto"/>
@@ -33481,7 +33468,7 @@
       <w:rPr>
         <w:noProof/>
       </w:rPr>
-      <w:t>35</w:t>
+      <w:t>8</w:t>
     </w:r>
     <w:r>
       <w:rPr>
@@ -41628,7 +41615,7 @@
 </file>
 
 <file path=customXml/itemProps1.xml><?xml version="1.0" encoding="utf-8"?>
-<ds:datastoreItem xmlns:ds="http://schemas.openxmlformats.org/officeDocument/2006/customXml" ds:itemID="{9601C92F-F5B0-4BB8-8211-0F7AD0A61FDB}">
+<ds:datastoreItem xmlns:ds="http://schemas.openxmlformats.org/officeDocument/2006/customXml" ds:itemID="{50FD8820-1F5B-404F-9697-F8261C9ECC3F}">
   <ds:schemaRefs>
     <ds:schemaRef ds:uri="http://schemas.openxmlformats.org/officeDocument/2006/bibliography"/>
   </ds:schemaRefs>

</xml_diff>